<commit_message>
revision de documentos 1
</commit_message>
<xml_diff>
--- a/docs/words/Cambio/PLAN DE GESTION DEL CAMBIO_v1.0 (1).docx
+++ b/docs/words/Cambio/PLAN DE GESTION DEL CAMBIO_v1.0 (1).docx
@@ -7,13 +7,7 @@
         <w:spacing w:after="0" w:afterAutospacing="0"/>
       </w:pPr>
       <w:r>
-        <w:t>Fecha: 0</w:t>
-      </w:r>
-      <w:r>
-        <w:t>3/11</w:t>
-      </w:r>
-      <w:r>
-        <w:t>/2024</w:t>
+        <w:t>Fecha: 03/11/2024</w:t>
       </w:r>
     </w:p>
     <w:p>
@@ -147,14 +141,7 @@
           <w:sz w:val="36"/>
           <w:szCs w:val="36"/>
         </w:rPr>
-        <w:t>PLAN DE GESTIÓN DE</w:t>
-      </w:r>
-      <w:r>
-        <w:rPr>
-          <w:sz w:val="36"/>
-          <w:szCs w:val="36"/>
-        </w:rPr>
-        <w:t>L CAMBIO</w:t>
+        <w:t>PLAN DE GESTIÓN DEL CAMBIO</w:t>
       </w:r>
     </w:p>
     <w:p>
@@ -410,13 +397,13 @@
             <w:pPr>
               <w:spacing w:afterAutospacing="0"/>
               <w:rPr>
-                <w:sz w:val="20"/>
+                <w:szCs w:val="24"/>
                 <w:lang w:val="es-ES"/>
               </w:rPr>
             </w:pPr>
             <w:r>
               <w:rPr>
-                <w:sz w:val="20"/>
+                <w:szCs w:val="24"/>
                 <w:lang w:val="es-ES"/>
               </w:rPr>
               <w:t>El éxito de un proyecto depende en gran medida de una adecuada gestión de los cambios, asegurando que todas las modificaciones realizadas en el proyecto estén alineadas con las expectativas del cliente y los objetivos del equipo de desarrollo. El propósito de este documento es garantizar que cualquier cambio, tanto en los entregables finales del proyecto como en los procesos involucrados en su ejecución, se gestione de manera efectiva para satisfacer las necesidades del cliente y los objetivos organizacionales, dentro del plazo y presupuesto acordados.</w:t>
@@ -426,13 +413,13 @@
             <w:pPr>
               <w:spacing w:afterAutospacing="0"/>
               <w:rPr>
-                <w:sz w:val="20"/>
+                <w:szCs w:val="24"/>
                 <w:lang w:val="es-ES"/>
               </w:rPr>
             </w:pPr>
             <w:r>
               <w:rPr>
-                <w:sz w:val="20"/>
+                <w:szCs w:val="24"/>
                 <w:lang w:val="es-ES"/>
               </w:rPr>
               <w:t>Este plan incluye la identificación, evaluación y autorización de los cambios en el proyecto, abarcando objetivos, estándares y procedimientos, en alineación con los lineamientos de cambio de la organización. Las principales actividades que se llevarán a cabo son:</w:t>
@@ -446,13 +433,13 @@
               </w:numPr>
               <w:spacing w:afterAutospacing="0"/>
               <w:rPr>
-                <w:sz w:val="20"/>
+                <w:szCs w:val="24"/>
                 <w:lang w:val="es-ES"/>
               </w:rPr>
             </w:pPr>
             <w:r>
               <w:rPr>
-                <w:sz w:val="20"/>
+                <w:szCs w:val="24"/>
                 <w:lang w:val="es-ES"/>
               </w:rPr>
               <w:t>Evaluar los objetivos de cambio del cliente y su alineación con los estándares de aceptación y validación establecidos a nivel organizacional.</w:t>
@@ -466,13 +453,13 @@
               </w:numPr>
               <w:spacing w:afterAutospacing="0"/>
               <w:rPr>
-                <w:sz w:val="20"/>
+                <w:szCs w:val="24"/>
                 <w:lang w:val="es-ES"/>
               </w:rPr>
             </w:pPr>
             <w:r>
               <w:rPr>
-                <w:sz w:val="20"/>
+                <w:szCs w:val="24"/>
                 <w:lang w:val="es-ES"/>
               </w:rPr>
               <w:t>Determinar el conjunto de entregables y procesos que quedan sujetos a revisiones de cambio.</w:t>
@@ -492,7 +479,7 @@
             </w:pPr>
             <w:r>
               <w:rPr>
-                <w:sz w:val="20"/>
+                <w:szCs w:val="24"/>
                 <w:lang w:val="es-ES"/>
               </w:rPr>
               <w:t>Establecer los requisitos de control de cambios para la gestión de actividades y productos, especialmente teniendo en cuenta las necesidades y expectativas del cliente.</w:t>
@@ -546,15 +533,23 @@
             <w:pPr>
               <w:spacing w:afterAutospacing="0"/>
               <w:rPr>
-                <w:sz w:val="20"/>
+                <w:szCs w:val="24"/>
               </w:rPr>
             </w:pPr>
             <w:r>
               <w:rPr>
-                <w:sz w:val="20"/>
-              </w:rPr>
-              <w:t>Debido a la dependencia que existe entre los distintos documentos en el Plan de Proyecto, los cambios se podrán realizar sobre cualquier documento y sobre cualquier elemento, ya sea requisito, riesgo, métrica de calidad,…</w:t>
+                <w:szCs w:val="24"/>
+              </w:rPr>
+              <w:t xml:space="preserve">Debido a la dependencia que existe entre los distintos documentos en el Plan de Proyecto, los cambios se podrán realizar sobre cualquier documento y sobre cualquier elemento, ya sea requisito, riesgo, métrica de </w:t>
             </w:r>
+            <w:proofErr w:type="gramStart"/>
+            <w:r>
+              <w:rPr>
+                <w:szCs w:val="24"/>
+              </w:rPr>
+              <w:t>calidad,…</w:t>
+            </w:r>
+            <w:proofErr w:type="gramEnd"/>
           </w:p>
         </w:tc>
       </w:tr>
@@ -579,9 +574,9 @@
         <w:tblLook w:val="00A0" w:firstRow="1" w:lastRow="0" w:firstColumn="1" w:lastColumn="0" w:noHBand="0" w:noVBand="0"/>
       </w:tblPr>
       <w:tblGrid>
-        <w:gridCol w:w="1314"/>
-        <w:gridCol w:w="4562"/>
-        <w:gridCol w:w="5129"/>
+        <w:gridCol w:w="1415"/>
+        <w:gridCol w:w="4512"/>
+        <w:gridCol w:w="5078"/>
       </w:tblGrid>
       <w:tr>
         <w:trPr>
@@ -713,16 +708,12 @@
               <w:rPr>
                 <w:rFonts w:eastAsia="Calibri" w:cs="HelveticaNeueLT Std Med"/>
                 <w:iCs/>
-                <w:sz w:val="20"/>
-                <w:szCs w:val="20"/>
               </w:rPr>
             </w:pPr>
             <w:r>
               <w:rPr>
                 <w:rFonts w:eastAsia="Calibri" w:cs="HelveticaNeueLT Std Med"/>
                 <w:iCs/>
-                <w:sz w:val="20"/>
-                <w:szCs w:val="20"/>
               </w:rPr>
               <w:t>Cambio de alcance</w:t>
             </w:r>
@@ -746,7 +737,7 @@
               <w:tblLook w:val="04A0" w:firstRow="1" w:lastRow="0" w:firstColumn="1" w:lastColumn="0" w:noHBand="0" w:noVBand="1"/>
             </w:tblPr>
             <w:tblGrid>
-              <w:gridCol w:w="4346"/>
+              <w:gridCol w:w="4296"/>
             </w:tblGrid>
             <w:tr>
               <w:trPr>
@@ -764,8 +755,6 @@
                     <w:rPr>
                       <w:rFonts w:eastAsia="Calibri" w:cs="HelveticaNeueLT Std Med"/>
                       <w:iCs/>
-                      <w:sz w:val="20"/>
-                      <w:szCs w:val="20"/>
                       <w:lang w:val="es-ES"/>
                     </w:rPr>
                   </w:pPr>
@@ -773,8 +762,6 @@
                     <w:rPr>
                       <w:rFonts w:eastAsia="Calibri" w:cs="HelveticaNeueLT Std Med"/>
                       <w:iCs/>
-                      <w:sz w:val="20"/>
-                      <w:szCs w:val="20"/>
                       <w:lang w:val="es-ES"/>
                     </w:rPr>
                     <w:t>Modificaciones en los requisitos o funcionalidades del sistema.</w:t>
@@ -790,8 +777,6 @@
                 <w:rFonts w:eastAsia="Calibri" w:cs="HelveticaNeueLT Std Med"/>
                 <w:iCs/>
                 <w:vanish/>
-                <w:sz w:val="20"/>
-                <w:szCs w:val="20"/>
                 <w:lang w:val="es-ES"/>
               </w:rPr>
             </w:pPr>
@@ -827,8 +812,6 @@
                     <w:rPr>
                       <w:rFonts w:eastAsia="Calibri" w:cs="HelveticaNeueLT Std Med"/>
                       <w:iCs/>
-                      <w:sz w:val="20"/>
-                      <w:szCs w:val="20"/>
                       <w:lang w:val="es-ES"/>
                     </w:rPr>
                   </w:pPr>
@@ -842,8 +825,6 @@
               <w:rPr>
                 <w:rFonts w:eastAsia="Calibri" w:cs="HelveticaNeueLT Std Med"/>
                 <w:iCs/>
-                <w:sz w:val="20"/>
-                <w:szCs w:val="20"/>
                 <w:lang w:val="es-ES"/>
               </w:rPr>
             </w:pPr>
@@ -867,7 +848,7 @@
               <w:tblLook w:val="04A0" w:firstRow="1" w:lastRow="0" w:firstColumn="1" w:lastColumn="0" w:noHBand="0" w:noVBand="1"/>
             </w:tblPr>
             <w:tblGrid>
-              <w:gridCol w:w="722"/>
+              <w:gridCol w:w="785"/>
             </w:tblGrid>
             <w:tr>
               <w:trPr>
@@ -885,8 +866,6 @@
                     <w:rPr>
                       <w:rFonts w:eastAsia="Calibri" w:cs="HelveticaNeueLT Std Med"/>
                       <w:iCs/>
-                      <w:sz w:val="20"/>
-                      <w:szCs w:val="20"/>
                       <w:lang w:val="es-ES"/>
                     </w:rPr>
                   </w:pPr>
@@ -894,8 +873,6 @@
                     <w:rPr>
                       <w:rFonts w:eastAsia="Calibri" w:cs="HelveticaNeueLT Std Med"/>
                       <w:iCs/>
-                      <w:sz w:val="20"/>
-                      <w:szCs w:val="20"/>
                       <w:lang w:val="es-ES"/>
                     </w:rPr>
                     <w:t>Alcance</w:t>
@@ -911,8 +888,6 @@
                 <w:rFonts w:eastAsia="Calibri" w:cs="HelveticaNeueLT Std Med"/>
                 <w:iCs/>
                 <w:vanish/>
-                <w:sz w:val="20"/>
-                <w:szCs w:val="20"/>
                 <w:lang w:val="es-ES"/>
               </w:rPr>
             </w:pPr>
@@ -948,8 +923,6 @@
                     <w:rPr>
                       <w:rFonts w:eastAsia="Calibri" w:cs="HelveticaNeueLT Std Med"/>
                       <w:iCs/>
-                      <w:sz w:val="20"/>
-                      <w:szCs w:val="20"/>
                       <w:lang w:val="es-ES"/>
                     </w:rPr>
                   </w:pPr>
@@ -963,8 +936,6 @@
               <w:rPr>
                 <w:rFonts w:eastAsia="Calibri" w:cs="HelveticaNeueLT Std Med"/>
                 <w:iCs/>
-                <w:sz w:val="20"/>
-                <w:szCs w:val="20"/>
               </w:rPr>
             </w:pPr>
           </w:p>
@@ -992,7 +963,7 @@
               <w:tblLook w:val="04A0" w:firstRow="1" w:lastRow="0" w:firstColumn="1" w:lastColumn="0" w:noHBand="0" w:noVBand="1"/>
             </w:tblPr>
             <w:tblGrid>
-              <w:gridCol w:w="1098"/>
+              <w:gridCol w:w="1199"/>
             </w:tblGrid>
             <w:tr>
               <w:trPr>
@@ -1010,8 +981,6 @@
                     <w:rPr>
                       <w:rFonts w:eastAsia="Calibri" w:cs="HelveticaNeueLT Std Med"/>
                       <w:iCs/>
-                      <w:sz w:val="20"/>
-                      <w:szCs w:val="20"/>
                       <w:lang w:val="es-ES"/>
                     </w:rPr>
                   </w:pPr>
@@ -1019,8 +988,6 @@
                     <w:rPr>
                       <w:rFonts w:eastAsia="Calibri" w:cs="HelveticaNeueLT Std Med"/>
                       <w:iCs/>
-                      <w:sz w:val="20"/>
-                      <w:szCs w:val="20"/>
                       <w:lang w:val="es-ES"/>
                     </w:rPr>
                     <w:t>Ajuste en Cronograma</w:t>
@@ -1036,8 +1003,6 @@
                 <w:rFonts w:eastAsia="Calibri" w:cs="HelveticaNeueLT Std Med"/>
                 <w:iCs/>
                 <w:vanish/>
-                <w:sz w:val="20"/>
-                <w:szCs w:val="20"/>
                 <w:lang w:val="es-ES"/>
               </w:rPr>
             </w:pPr>
@@ -1073,8 +1038,6 @@
                     <w:rPr>
                       <w:rFonts w:eastAsia="Calibri" w:cs="HelveticaNeueLT Std Med"/>
                       <w:iCs/>
-                      <w:sz w:val="20"/>
-                      <w:szCs w:val="20"/>
                       <w:lang w:val="es-ES"/>
                     </w:rPr>
                   </w:pPr>
@@ -1088,8 +1051,6 @@
               <w:rPr>
                 <w:rFonts w:eastAsia="Calibri" w:cs="HelveticaNeueLT Std Med"/>
                 <w:iCs/>
-                <w:sz w:val="20"/>
-                <w:szCs w:val="20"/>
               </w:rPr>
             </w:pPr>
           </w:p>
@@ -1112,7 +1073,7 @@
               <w:tblLook w:val="04A0" w:firstRow="1" w:lastRow="0" w:firstColumn="1" w:lastColumn="0" w:noHBand="0" w:noVBand="1"/>
             </w:tblPr>
             <w:tblGrid>
-              <w:gridCol w:w="4346"/>
+              <w:gridCol w:w="4296"/>
             </w:tblGrid>
             <w:tr>
               <w:trPr>
@@ -1130,8 +1091,6 @@
                     <w:rPr>
                       <w:rFonts w:eastAsia="Calibri" w:cs="HelveticaNeueLT Std Med"/>
                       <w:iCs/>
-                      <w:sz w:val="20"/>
-                      <w:szCs w:val="20"/>
                       <w:lang w:val="es-ES"/>
                     </w:rPr>
                   </w:pPr>
@@ -1139,8 +1098,6 @@
                     <w:rPr>
                       <w:rFonts w:eastAsia="Calibri" w:cs="HelveticaNeueLT Std Med"/>
                       <w:iCs/>
-                      <w:sz w:val="20"/>
-                      <w:szCs w:val="20"/>
                       <w:lang w:val="es-ES"/>
                     </w:rPr>
                     <w:t>Modificación de fechas de entrega o duración de fases del proyecto.</w:t>
@@ -1156,8 +1113,6 @@
                 <w:rFonts w:eastAsia="Calibri" w:cs="HelveticaNeueLT Std Med"/>
                 <w:iCs/>
                 <w:vanish/>
-                <w:sz w:val="20"/>
-                <w:szCs w:val="20"/>
                 <w:lang w:val="es-ES"/>
               </w:rPr>
             </w:pPr>
@@ -1193,8 +1148,6 @@
                     <w:rPr>
                       <w:rFonts w:eastAsia="Calibri" w:cs="HelveticaNeueLT Std Med"/>
                       <w:iCs/>
-                      <w:sz w:val="20"/>
-                      <w:szCs w:val="20"/>
                       <w:lang w:val="es-ES"/>
                     </w:rPr>
                   </w:pPr>
@@ -1208,8 +1161,6 @@
               <w:rPr>
                 <w:rFonts w:eastAsia="Calibri" w:cs="HelveticaNeueLT Std Med"/>
                 <w:iCs/>
-                <w:sz w:val="20"/>
-                <w:szCs w:val="20"/>
               </w:rPr>
             </w:pPr>
           </w:p>
@@ -1225,16 +1176,12 @@
               <w:rPr>
                 <w:rFonts w:eastAsia="Calibri" w:cs="HelveticaNeueLT Std Med"/>
                 <w:iCs/>
-                <w:sz w:val="20"/>
-                <w:szCs w:val="20"/>
               </w:rPr>
             </w:pPr>
             <w:r>
               <w:rPr>
                 <w:rFonts w:eastAsia="Calibri" w:cs="HelveticaNeueLT Std Med"/>
                 <w:iCs/>
-                <w:sz w:val="20"/>
-                <w:szCs w:val="20"/>
               </w:rPr>
               <w:t>Cronograma</w:t>
             </w:r>
@@ -1263,7 +1210,7 @@
               <w:tblLook w:val="04A0" w:firstRow="1" w:lastRow="0" w:firstColumn="1" w:lastColumn="0" w:noHBand="0" w:noVBand="1"/>
             </w:tblPr>
             <w:tblGrid>
-              <w:gridCol w:w="1098"/>
+              <w:gridCol w:w="1199"/>
             </w:tblGrid>
             <w:tr>
               <w:trPr>
@@ -1281,8 +1228,6 @@
                     <w:rPr>
                       <w:rFonts w:eastAsia="Calibri" w:cs="HelveticaNeueLT Std Med"/>
                       <w:iCs/>
-                      <w:sz w:val="20"/>
-                      <w:szCs w:val="20"/>
                       <w:lang w:val="es-ES"/>
                     </w:rPr>
                   </w:pPr>
@@ -1290,8 +1235,6 @@
                     <w:rPr>
                       <w:rFonts w:eastAsia="Calibri" w:cs="HelveticaNeueLT Std Med"/>
                       <w:iCs/>
-                      <w:sz w:val="20"/>
-                      <w:szCs w:val="20"/>
                       <w:lang w:val="es-ES"/>
                     </w:rPr>
                     <w:t>Ajuste de Costes</w:t>
@@ -1307,8 +1250,6 @@
                 <w:rFonts w:eastAsia="Calibri" w:cs="HelveticaNeueLT Std Med"/>
                 <w:iCs/>
                 <w:vanish/>
-                <w:sz w:val="20"/>
-                <w:szCs w:val="20"/>
                 <w:lang w:val="es-ES"/>
               </w:rPr>
             </w:pPr>
@@ -1344,8 +1285,6 @@
                     <w:rPr>
                       <w:rFonts w:eastAsia="Calibri" w:cs="HelveticaNeueLT Std Med"/>
                       <w:iCs/>
-                      <w:sz w:val="20"/>
-                      <w:szCs w:val="20"/>
                       <w:lang w:val="es-ES"/>
                     </w:rPr>
                   </w:pPr>
@@ -1359,8 +1298,6 @@
               <w:rPr>
                 <w:rFonts w:eastAsia="Calibri" w:cs="HelveticaNeueLT Std Med"/>
                 <w:iCs/>
-                <w:sz w:val="20"/>
-                <w:szCs w:val="20"/>
                 <w:lang w:val="es-ES"/>
               </w:rPr>
             </w:pPr>
@@ -1384,7 +1321,7 @@
               <w:tblLook w:val="04A0" w:firstRow="1" w:lastRow="0" w:firstColumn="1" w:lastColumn="0" w:noHBand="0" w:noVBand="1"/>
             </w:tblPr>
             <w:tblGrid>
-              <w:gridCol w:w="4346"/>
+              <w:gridCol w:w="4296"/>
             </w:tblGrid>
             <w:tr>
               <w:trPr>
@@ -1402,8 +1339,6 @@
                     <w:rPr>
                       <w:rFonts w:eastAsia="Calibri" w:cs="HelveticaNeueLT Std Med"/>
                       <w:iCs/>
-                      <w:sz w:val="20"/>
-                      <w:szCs w:val="20"/>
                       <w:lang w:val="es-ES"/>
                     </w:rPr>
                   </w:pPr>
@@ -1411,8 +1346,6 @@
                     <w:rPr>
                       <w:rFonts w:eastAsia="Calibri" w:cs="HelveticaNeueLT Std Med"/>
                       <w:iCs/>
-                      <w:sz w:val="20"/>
-                      <w:szCs w:val="20"/>
                       <w:lang w:val="es-ES"/>
                     </w:rPr>
                     <w:t>Cambio en los presupuestos, gastos o asignación de recursos.</w:t>
@@ -1428,8 +1361,6 @@
                 <w:rFonts w:eastAsia="Calibri" w:cs="HelveticaNeueLT Std Med"/>
                 <w:iCs/>
                 <w:vanish/>
-                <w:sz w:val="20"/>
-                <w:szCs w:val="20"/>
                 <w:lang w:val="es-ES"/>
               </w:rPr>
             </w:pPr>
@@ -1465,8 +1396,6 @@
                     <w:rPr>
                       <w:rFonts w:eastAsia="Calibri" w:cs="HelveticaNeueLT Std Med"/>
                       <w:iCs/>
-                      <w:sz w:val="20"/>
-                      <w:szCs w:val="20"/>
                       <w:lang w:val="es-ES"/>
                     </w:rPr>
                   </w:pPr>
@@ -1480,8 +1409,6 @@
               <w:rPr>
                 <w:rFonts w:eastAsia="Calibri" w:cs="HelveticaNeueLT Std Med"/>
                 <w:iCs/>
-                <w:sz w:val="20"/>
-                <w:szCs w:val="20"/>
                 <w:lang w:val="es-ES"/>
               </w:rPr>
             </w:pPr>
@@ -1498,16 +1425,12 @@
               <w:rPr>
                 <w:rFonts w:eastAsia="Calibri" w:cs="HelveticaNeueLT Std Med"/>
                 <w:iCs/>
-                <w:sz w:val="20"/>
-                <w:szCs w:val="20"/>
               </w:rPr>
             </w:pPr>
             <w:r>
               <w:rPr>
                 <w:rFonts w:eastAsia="Calibri" w:cs="HelveticaNeueLT Std Med"/>
                 <w:iCs/>
-                <w:sz w:val="20"/>
-                <w:szCs w:val="20"/>
               </w:rPr>
               <w:t>Costes</w:t>
             </w:r>
@@ -1536,7 +1459,7 @@
               <w:tblLook w:val="04A0" w:firstRow="1" w:lastRow="0" w:firstColumn="1" w:lastColumn="0" w:noHBand="0" w:noVBand="1"/>
             </w:tblPr>
             <w:tblGrid>
-              <w:gridCol w:w="1098"/>
+              <w:gridCol w:w="1199"/>
             </w:tblGrid>
             <w:tr>
               <w:trPr>
@@ -1554,8 +1477,6 @@
                     <w:rPr>
                       <w:rFonts w:eastAsia="Calibri" w:cs="HelveticaNeueLT Std Med"/>
                       <w:iCs/>
-                      <w:sz w:val="20"/>
-                      <w:szCs w:val="20"/>
                       <w:lang w:val="es-ES"/>
                     </w:rPr>
                   </w:pPr>
@@ -1563,8 +1484,6 @@
                     <w:rPr>
                       <w:rFonts w:eastAsia="Calibri" w:cs="HelveticaNeueLT Std Med"/>
                       <w:iCs/>
-                      <w:sz w:val="20"/>
-                      <w:szCs w:val="20"/>
                       <w:lang w:val="es-ES"/>
                     </w:rPr>
                     <w:t>Cambios en Calidad</w:t>
@@ -1580,8 +1499,6 @@
                 <w:rFonts w:eastAsia="Calibri" w:cs="HelveticaNeueLT Std Med"/>
                 <w:iCs/>
                 <w:vanish/>
-                <w:sz w:val="20"/>
-                <w:szCs w:val="20"/>
                 <w:lang w:val="es-ES"/>
               </w:rPr>
             </w:pPr>
@@ -1617,8 +1534,6 @@
                     <w:rPr>
                       <w:rFonts w:eastAsia="Calibri" w:cs="HelveticaNeueLT Std Med"/>
                       <w:iCs/>
-                      <w:sz w:val="20"/>
-                      <w:szCs w:val="20"/>
                       <w:lang w:val="es-ES"/>
                     </w:rPr>
                   </w:pPr>
@@ -1632,8 +1547,6 @@
               <w:rPr>
                 <w:rFonts w:eastAsia="Calibri" w:cs="HelveticaNeueLT Std Med"/>
                 <w:iCs/>
-                <w:sz w:val="20"/>
-                <w:szCs w:val="20"/>
                 <w:lang w:val="es-ES"/>
               </w:rPr>
             </w:pPr>
@@ -1657,7 +1570,7 @@
               <w:tblLook w:val="04A0" w:firstRow="1" w:lastRow="0" w:firstColumn="1" w:lastColumn="0" w:noHBand="0" w:noVBand="1"/>
             </w:tblPr>
             <w:tblGrid>
-              <w:gridCol w:w="4346"/>
+              <w:gridCol w:w="4296"/>
             </w:tblGrid>
             <w:tr>
               <w:trPr>
@@ -1675,8 +1588,6 @@
                     <w:rPr>
                       <w:rFonts w:eastAsia="Calibri" w:cs="HelveticaNeueLT Std Med"/>
                       <w:iCs/>
-                      <w:sz w:val="20"/>
-                      <w:szCs w:val="20"/>
                       <w:lang w:val="es-ES"/>
                     </w:rPr>
                   </w:pPr>
@@ -1684,8 +1595,6 @@
                     <w:rPr>
                       <w:rFonts w:eastAsia="Calibri" w:cs="HelveticaNeueLT Std Med"/>
                       <w:iCs/>
-                      <w:sz w:val="20"/>
-                      <w:szCs w:val="20"/>
                       <w:lang w:val="es-ES"/>
                     </w:rPr>
                     <w:t>Variación en los criterios o métricas de calidad del proyecto.</w:t>
@@ -1701,8 +1610,6 @@
                 <w:rFonts w:eastAsia="Calibri" w:cs="HelveticaNeueLT Std Med"/>
                 <w:iCs/>
                 <w:vanish/>
-                <w:sz w:val="20"/>
-                <w:szCs w:val="20"/>
                 <w:lang w:val="es-ES"/>
               </w:rPr>
             </w:pPr>
@@ -1738,8 +1645,6 @@
                     <w:rPr>
                       <w:rFonts w:eastAsia="Calibri" w:cs="HelveticaNeueLT Std Med"/>
                       <w:iCs/>
-                      <w:sz w:val="20"/>
-                      <w:szCs w:val="20"/>
                       <w:lang w:val="es-ES"/>
                     </w:rPr>
                   </w:pPr>
@@ -1753,8 +1658,6 @@
               <w:rPr>
                 <w:rFonts w:eastAsia="Calibri" w:cs="HelveticaNeueLT Std Med"/>
                 <w:iCs/>
-                <w:sz w:val="20"/>
-                <w:szCs w:val="20"/>
                 <w:lang w:val="es-ES"/>
               </w:rPr>
             </w:pPr>
@@ -1771,16 +1674,12 @@
               <w:rPr>
                 <w:rFonts w:eastAsia="Calibri" w:cs="HelveticaNeueLT Std Med"/>
                 <w:iCs/>
-                <w:sz w:val="20"/>
-                <w:szCs w:val="20"/>
               </w:rPr>
             </w:pPr>
             <w:r>
               <w:rPr>
                 <w:rFonts w:eastAsia="Calibri" w:cs="HelveticaNeueLT Std Med"/>
                 <w:iCs/>
-                <w:sz w:val="20"/>
-                <w:szCs w:val="20"/>
               </w:rPr>
               <w:t>Calidad</w:t>
             </w:r>
@@ -1809,7 +1708,7 @@
               <w:tblLook w:val="04A0" w:firstRow="1" w:lastRow="0" w:firstColumn="1" w:lastColumn="0" w:noHBand="0" w:noVBand="1"/>
             </w:tblPr>
             <w:tblGrid>
-              <w:gridCol w:w="1098"/>
+              <w:gridCol w:w="1199"/>
             </w:tblGrid>
             <w:tr>
               <w:trPr>
@@ -1827,8 +1726,6 @@
                     <w:rPr>
                       <w:rFonts w:eastAsia="Calibri" w:cs="HelveticaNeueLT Std Med"/>
                       <w:iCs/>
-                      <w:sz w:val="20"/>
-                      <w:szCs w:val="20"/>
                       <w:lang w:val="es-ES"/>
                     </w:rPr>
                   </w:pPr>
@@ -1836,8 +1733,6 @@
                     <w:rPr>
                       <w:rFonts w:eastAsia="Calibri" w:cs="HelveticaNeueLT Std Med"/>
                       <w:iCs/>
-                      <w:sz w:val="20"/>
-                      <w:szCs w:val="20"/>
                       <w:lang w:val="es-ES"/>
                     </w:rPr>
                     <w:t>Cambios en Riesgos</w:t>
@@ -1853,8 +1748,6 @@
                 <w:rFonts w:eastAsia="Calibri" w:cs="HelveticaNeueLT Std Med"/>
                 <w:iCs/>
                 <w:vanish/>
-                <w:sz w:val="20"/>
-                <w:szCs w:val="20"/>
                 <w:lang w:val="es-ES"/>
               </w:rPr>
             </w:pPr>
@@ -1890,8 +1783,6 @@
                     <w:rPr>
                       <w:rFonts w:eastAsia="Calibri" w:cs="HelveticaNeueLT Std Med"/>
                       <w:iCs/>
-                      <w:sz w:val="20"/>
-                      <w:szCs w:val="20"/>
                       <w:lang w:val="es-ES"/>
                     </w:rPr>
                   </w:pPr>
@@ -1905,8 +1796,6 @@
               <w:rPr>
                 <w:rFonts w:eastAsia="Calibri" w:cs="HelveticaNeueLT Std Med"/>
                 <w:iCs/>
-                <w:sz w:val="20"/>
-                <w:szCs w:val="20"/>
                 <w:lang w:val="es-ES"/>
               </w:rPr>
             </w:pPr>
@@ -1930,7 +1819,7 @@
               <w:tblLook w:val="04A0" w:firstRow="1" w:lastRow="0" w:firstColumn="1" w:lastColumn="0" w:noHBand="0" w:noVBand="1"/>
             </w:tblPr>
             <w:tblGrid>
-              <w:gridCol w:w="4346"/>
+              <w:gridCol w:w="4296"/>
             </w:tblGrid>
             <w:tr>
               <w:trPr>
@@ -1948,8 +1837,6 @@
                     <w:rPr>
                       <w:rFonts w:eastAsia="Calibri" w:cs="HelveticaNeueLT Std Med"/>
                       <w:iCs/>
-                      <w:sz w:val="20"/>
-                      <w:szCs w:val="20"/>
                       <w:lang w:val="es-ES"/>
                     </w:rPr>
                   </w:pPr>
@@ -1957,8 +1844,6 @@
                     <w:rPr>
                       <w:rFonts w:eastAsia="Calibri" w:cs="HelveticaNeueLT Std Med"/>
                       <w:iCs/>
-                      <w:sz w:val="20"/>
-                      <w:szCs w:val="20"/>
                       <w:lang w:val="es-ES"/>
                     </w:rPr>
                     <w:t>Incorporación de nuevos riesgos o reevaluación de los existentes.</w:t>
@@ -1974,8 +1859,6 @@
                 <w:rFonts w:eastAsia="Calibri" w:cs="HelveticaNeueLT Std Med"/>
                 <w:iCs/>
                 <w:vanish/>
-                <w:sz w:val="20"/>
-                <w:szCs w:val="20"/>
                 <w:lang w:val="es-ES"/>
               </w:rPr>
             </w:pPr>
@@ -2011,8 +1894,6 @@
                     <w:rPr>
                       <w:rFonts w:eastAsia="Calibri" w:cs="HelveticaNeueLT Std Med"/>
                       <w:iCs/>
-                      <w:sz w:val="20"/>
-                      <w:szCs w:val="20"/>
                       <w:lang w:val="es-ES"/>
                     </w:rPr>
                   </w:pPr>
@@ -2026,8 +1907,6 @@
               <w:rPr>
                 <w:rFonts w:eastAsia="Calibri" w:cs="HelveticaNeueLT Std Med"/>
                 <w:iCs/>
-                <w:sz w:val="20"/>
-                <w:szCs w:val="20"/>
                 <w:lang w:val="es-ES"/>
               </w:rPr>
             </w:pPr>
@@ -2044,16 +1923,12 @@
               <w:rPr>
                 <w:rFonts w:eastAsia="Calibri" w:cs="HelveticaNeueLT Std Med"/>
                 <w:iCs/>
-                <w:sz w:val="20"/>
-                <w:szCs w:val="20"/>
               </w:rPr>
             </w:pPr>
             <w:r>
               <w:rPr>
                 <w:rFonts w:eastAsia="Calibri" w:cs="HelveticaNeueLT Std Med"/>
                 <w:iCs/>
-                <w:sz w:val="20"/>
-                <w:szCs w:val="20"/>
               </w:rPr>
               <w:t>Riesgos</w:t>
             </w:r>
@@ -2201,23 +2076,17 @@
               <w:jc w:val="both"/>
               <w:rPr>
                 <w:rFonts w:cstheme="minorHAnsi"/>
-                <w:i/>
-                <w:iCs/>
-                <w:color w:val="0070C0"/>
-                <w:sz w:val="20"/>
+                <w:szCs w:val="24"/>
                 <w:lang w:val="es-ES"/>
               </w:rPr>
             </w:pPr>
             <w:r>
               <w:rPr>
                 <w:rFonts w:cstheme="minorHAnsi"/>
-                <w:i/>
-                <w:iCs/>
-                <w:color w:val="0070C0"/>
-                <w:sz w:val="20"/>
-                <w:lang w:val="es-ES"/>
-              </w:rPr>
-              <w:t>Rol 1</w:t>
+                <w:szCs w:val="24"/>
+                <w:lang w:val="es-ES"/>
+              </w:rPr>
+              <w:t>Analista</w:t>
             </w:r>
           </w:p>
         </w:tc>
@@ -2238,7 +2107,7 @@
               <w:tblLook w:val="04A0" w:firstRow="1" w:lastRow="0" w:firstColumn="1" w:lastColumn="0" w:noHBand="0" w:noVBand="1"/>
             </w:tblPr>
             <w:tblGrid>
-              <w:gridCol w:w="2970"/>
+              <w:gridCol w:w="3258"/>
             </w:tblGrid>
             <w:tr>
               <w:trPr>
@@ -2254,15 +2123,13 @@
                   <w:pPr>
                     <w:spacing w:after="0" w:afterAutospacing="0" w:line="240" w:lineRule="auto"/>
                     <w:rPr>
-                      <w:sz w:val="20"/>
-                      <w:szCs w:val="20"/>
+                      <w:szCs w:val="24"/>
                       <w:lang w:val="es-ES"/>
                     </w:rPr>
                   </w:pPr>
                   <w:r>
                     <w:rPr>
-                      <w:sz w:val="20"/>
-                      <w:szCs w:val="20"/>
+                      <w:szCs w:val="24"/>
                       <w:lang w:val="es-ES"/>
                     </w:rPr>
                     <w:t>Presentación, Seguimiento, Análisis</w:t>
@@ -2276,8 +2143,7 @@
               <w:spacing w:afterAutospacing="0"/>
               <w:rPr>
                 <w:vanish/>
-                <w:sz w:val="20"/>
-                <w:szCs w:val="20"/>
+                <w:szCs w:val="24"/>
                 <w:lang w:val="es-ES"/>
               </w:rPr>
             </w:pPr>
@@ -2311,8 +2177,7 @@
                   <w:pPr>
                     <w:spacing w:after="0" w:afterAutospacing="0" w:line="240" w:lineRule="auto"/>
                     <w:rPr>
-                      <w:sz w:val="20"/>
-                      <w:szCs w:val="20"/>
+                      <w:szCs w:val="24"/>
                       <w:lang w:val="es-ES"/>
                     </w:rPr>
                   </w:pPr>
@@ -2324,8 +2189,7 @@
             <w:pPr>
               <w:spacing w:afterAutospacing="0"/>
               <w:rPr>
-                <w:sz w:val="20"/>
-                <w:szCs w:val="20"/>
+                <w:szCs w:val="24"/>
               </w:rPr>
             </w:pPr>
           </w:p>
@@ -2347,7 +2211,7 @@
               <w:tblLook w:val="04A0" w:firstRow="1" w:lastRow="0" w:firstColumn="1" w:lastColumn="0" w:noHBand="0" w:noVBand="1"/>
             </w:tblPr>
             <w:tblGrid>
-              <w:gridCol w:w="1824"/>
+              <w:gridCol w:w="1998"/>
             </w:tblGrid>
             <w:tr>
               <w:trPr>
@@ -2364,15 +2228,13 @@
                     <w:spacing w:after="0" w:afterAutospacing="0" w:line="240" w:lineRule="auto"/>
                     <w:jc w:val="center"/>
                     <w:rPr>
-                      <w:sz w:val="20"/>
-                      <w:szCs w:val="20"/>
+                      <w:szCs w:val="24"/>
                       <w:lang w:val="es-ES"/>
                     </w:rPr>
                   </w:pPr>
                   <w:r>
                     <w:rPr>
-                      <w:sz w:val="20"/>
-                      <w:szCs w:val="20"/>
+                      <w:szCs w:val="24"/>
                       <w:lang w:val="es-ES"/>
                     </w:rPr>
                     <w:t>Alcance, Cronograma</w:t>
@@ -2387,8 +2249,7 @@
               <w:jc w:val="center"/>
               <w:rPr>
                 <w:vanish/>
-                <w:sz w:val="20"/>
-                <w:szCs w:val="20"/>
+                <w:szCs w:val="24"/>
                 <w:lang w:val="es-ES"/>
               </w:rPr>
             </w:pPr>
@@ -2423,8 +2284,7 @@
                     <w:spacing w:after="0" w:afterAutospacing="0" w:line="240" w:lineRule="auto"/>
                     <w:jc w:val="center"/>
                     <w:rPr>
-                      <w:sz w:val="20"/>
-                      <w:szCs w:val="20"/>
+                      <w:szCs w:val="24"/>
                       <w:lang w:val="es-ES"/>
                     </w:rPr>
                   </w:pPr>
@@ -2437,8 +2297,7 @@
               <w:spacing w:afterAutospacing="0"/>
               <w:jc w:val="center"/>
               <w:rPr>
-                <w:sz w:val="20"/>
-                <w:szCs w:val="20"/>
+                <w:szCs w:val="24"/>
               </w:rPr>
             </w:pPr>
           </w:p>
@@ -2452,14 +2311,12 @@
               <w:spacing w:afterAutospacing="0"/>
               <w:jc w:val="both"/>
               <w:rPr>
-                <w:sz w:val="20"/>
-                <w:szCs w:val="20"/>
+                <w:szCs w:val="24"/>
               </w:rPr>
             </w:pPr>
             <w:r>
               <w:rPr>
-                <w:sz w:val="20"/>
-                <w:szCs w:val="20"/>
+                <w:szCs w:val="24"/>
               </w:rPr>
               <w:t>Administrador</w:t>
             </w:r>
@@ -2477,23 +2334,17 @@
               <w:jc w:val="both"/>
               <w:rPr>
                 <w:rFonts w:cstheme="minorHAnsi"/>
-                <w:i/>
-                <w:iCs/>
-                <w:color w:val="0070C0"/>
-                <w:sz w:val="20"/>
+                <w:szCs w:val="24"/>
                 <w:lang w:val="es-ES"/>
               </w:rPr>
             </w:pPr>
             <w:r>
               <w:rPr>
                 <w:rFonts w:cstheme="minorHAnsi"/>
-                <w:i/>
-                <w:iCs/>
-                <w:color w:val="0070C0"/>
-                <w:sz w:val="20"/>
-                <w:lang w:val="es-ES"/>
-              </w:rPr>
-              <w:t>Rol 2</w:t>
+                <w:szCs w:val="24"/>
+                <w:lang w:val="es-ES"/>
+              </w:rPr>
+              <w:t>Director de Proyecto</w:t>
             </w:r>
           </w:p>
         </w:tc>
@@ -2506,14 +2357,12 @@
               <w:spacing w:afterAutospacing="0"/>
               <w:jc w:val="both"/>
               <w:rPr>
-                <w:sz w:val="20"/>
-                <w:szCs w:val="20"/>
+                <w:szCs w:val="24"/>
               </w:rPr>
             </w:pPr>
             <w:r>
               <w:rPr>
-                <w:sz w:val="20"/>
-                <w:szCs w:val="20"/>
+                <w:szCs w:val="24"/>
               </w:rPr>
               <w:t>Revisión Técnica y Aprobación</w:t>
             </w:r>
@@ -2528,14 +2377,12 @@
               <w:spacing w:afterAutospacing="0"/>
               <w:jc w:val="both"/>
               <w:rPr>
-                <w:sz w:val="20"/>
-                <w:szCs w:val="20"/>
+                <w:szCs w:val="24"/>
               </w:rPr>
             </w:pPr>
             <w:r>
               <w:rPr>
-                <w:sz w:val="20"/>
-                <w:szCs w:val="20"/>
+                <w:szCs w:val="24"/>
               </w:rPr>
               <w:t>Alcance, Calidad</w:t>
             </w:r>
@@ -2558,7 +2405,7 @@
               <w:tblLook w:val="04A0" w:firstRow="1" w:lastRow="0" w:firstColumn="1" w:lastColumn="0" w:noHBand="0" w:noVBand="1"/>
             </w:tblPr>
             <w:tblGrid>
-              <w:gridCol w:w="1768"/>
+              <w:gridCol w:w="1936"/>
             </w:tblGrid>
             <w:tr>
               <w:trPr>
@@ -2575,15 +2422,13 @@
                     <w:spacing w:after="0" w:afterAutospacing="0" w:line="240" w:lineRule="auto"/>
                     <w:jc w:val="both"/>
                     <w:rPr>
-                      <w:sz w:val="20"/>
-                      <w:szCs w:val="20"/>
+                      <w:szCs w:val="24"/>
                       <w:lang w:val="es-ES"/>
                     </w:rPr>
                   </w:pPr>
                   <w:r>
                     <w:rPr>
-                      <w:sz w:val="20"/>
-                      <w:szCs w:val="20"/>
+                      <w:szCs w:val="24"/>
                       <w:lang w:val="es-ES"/>
                     </w:rPr>
                     <w:t>Colaborador Técnico</w:t>
@@ -2598,8 +2443,7 @@
               <w:jc w:val="both"/>
               <w:rPr>
                 <w:vanish/>
-                <w:sz w:val="20"/>
-                <w:szCs w:val="20"/>
+                <w:szCs w:val="24"/>
                 <w:lang w:val="es-ES"/>
               </w:rPr>
             </w:pPr>
@@ -2634,8 +2478,7 @@
                     <w:spacing w:after="0" w:afterAutospacing="0" w:line="240" w:lineRule="auto"/>
                     <w:jc w:val="both"/>
                     <w:rPr>
-                      <w:sz w:val="20"/>
-                      <w:szCs w:val="20"/>
+                      <w:szCs w:val="24"/>
                       <w:lang w:val="es-ES"/>
                     </w:rPr>
                   </w:pPr>
@@ -2648,8 +2491,7 @@
               <w:spacing w:afterAutospacing="0"/>
               <w:jc w:val="both"/>
               <w:rPr>
-                <w:sz w:val="20"/>
-                <w:szCs w:val="20"/>
+                <w:szCs w:val="24"/>
               </w:rPr>
             </w:pPr>
           </w:p>
@@ -2666,23 +2508,17 @@
               <w:jc w:val="both"/>
               <w:rPr>
                 <w:rFonts w:cstheme="minorHAnsi"/>
-                <w:i/>
-                <w:iCs/>
-                <w:color w:val="0070C0"/>
-                <w:sz w:val="20"/>
+                <w:szCs w:val="24"/>
                 <w:lang w:val="es-ES"/>
               </w:rPr>
             </w:pPr>
             <w:r>
               <w:rPr>
                 <w:rFonts w:cstheme="minorHAnsi"/>
-                <w:i/>
-                <w:iCs/>
-                <w:color w:val="0070C0"/>
-                <w:sz w:val="20"/>
-                <w:lang w:val="es-ES"/>
-              </w:rPr>
-              <w:t>Rol 3</w:t>
+                <w:szCs w:val="24"/>
+                <w:lang w:val="es-ES"/>
+              </w:rPr>
+              <w:t>Analista</w:t>
             </w:r>
           </w:p>
         </w:tc>
@@ -2703,7 +2539,7 @@
               <w:tblLook w:val="04A0" w:firstRow="1" w:lastRow="0" w:firstColumn="1" w:lastColumn="0" w:noHBand="0" w:noVBand="1"/>
             </w:tblPr>
             <w:tblGrid>
-              <w:gridCol w:w="2675"/>
+              <w:gridCol w:w="2934"/>
             </w:tblGrid>
             <w:tr>
               <w:trPr>
@@ -2720,15 +2556,13 @@
                     <w:spacing w:after="0" w:afterAutospacing="0" w:line="240" w:lineRule="auto"/>
                     <w:jc w:val="both"/>
                     <w:rPr>
-                      <w:sz w:val="20"/>
-                      <w:szCs w:val="20"/>
+                      <w:szCs w:val="24"/>
                       <w:lang w:val="es-ES"/>
                     </w:rPr>
                   </w:pPr>
                   <w:r>
                     <w:rPr>
-                      <w:sz w:val="20"/>
-                      <w:szCs w:val="20"/>
+                      <w:szCs w:val="24"/>
                       <w:lang w:val="es-ES"/>
                     </w:rPr>
                     <w:t>Gestión de Riesgos y Evaluación</w:t>
@@ -2744,8 +2578,7 @@
               <w:jc w:val="both"/>
               <w:rPr>
                 <w:vanish/>
-                <w:sz w:val="20"/>
-                <w:szCs w:val="20"/>
+                <w:szCs w:val="24"/>
                 <w:lang w:val="es-ES"/>
               </w:rPr>
             </w:pPr>
@@ -2781,8 +2614,7 @@
                     <w:ind w:firstLine="708"/>
                     <w:jc w:val="both"/>
                     <w:rPr>
-                      <w:sz w:val="20"/>
-                      <w:szCs w:val="20"/>
+                      <w:szCs w:val="24"/>
                       <w:lang w:val="es-ES"/>
                     </w:rPr>
                   </w:pPr>
@@ -2796,8 +2628,7 @@
               <w:ind w:firstLine="708"/>
               <w:jc w:val="both"/>
               <w:rPr>
-                <w:sz w:val="20"/>
-                <w:szCs w:val="20"/>
+                <w:szCs w:val="24"/>
                 <w:lang w:val="es-ES"/>
               </w:rPr>
             </w:pPr>
@@ -2812,14 +2643,12 @@
               <w:spacing w:afterAutospacing="0"/>
               <w:jc w:val="both"/>
               <w:rPr>
-                <w:sz w:val="20"/>
-                <w:szCs w:val="20"/>
+                <w:szCs w:val="24"/>
               </w:rPr>
             </w:pPr>
             <w:r>
               <w:rPr>
-                <w:sz w:val="20"/>
-                <w:szCs w:val="20"/>
+                <w:szCs w:val="24"/>
               </w:rPr>
               <w:t>Riesgos</w:t>
             </w:r>
@@ -2842,7 +2671,7 @@
               <w:tblLook w:val="04A0" w:firstRow="1" w:lastRow="0" w:firstColumn="1" w:lastColumn="0" w:noHBand="0" w:noVBand="1"/>
             </w:tblPr>
             <w:tblGrid>
-              <w:gridCol w:w="1645"/>
+              <w:gridCol w:w="1800"/>
             </w:tblGrid>
             <w:tr>
               <w:trPr>
@@ -2859,15 +2688,13 @@
                     <w:spacing w:after="0" w:afterAutospacing="0" w:line="240" w:lineRule="auto"/>
                     <w:jc w:val="right"/>
                     <w:rPr>
-                      <w:sz w:val="20"/>
-                      <w:szCs w:val="20"/>
+                      <w:szCs w:val="24"/>
                       <w:lang w:val="es-ES"/>
                     </w:rPr>
                   </w:pPr>
                   <w:r>
                     <w:rPr>
-                      <w:sz w:val="20"/>
-                      <w:szCs w:val="20"/>
+                      <w:szCs w:val="24"/>
                       <w:lang w:val="es-ES"/>
                     </w:rPr>
                     <w:t>Analista de Riesgos</w:t>
@@ -2882,8 +2709,7 @@
               <w:jc w:val="right"/>
               <w:rPr>
                 <w:vanish/>
-                <w:sz w:val="20"/>
-                <w:szCs w:val="20"/>
+                <w:szCs w:val="24"/>
                 <w:lang w:val="es-ES"/>
               </w:rPr>
             </w:pPr>
@@ -2918,8 +2744,7 @@
                     <w:spacing w:after="0" w:afterAutospacing="0" w:line="240" w:lineRule="auto"/>
                     <w:jc w:val="right"/>
                     <w:rPr>
-                      <w:sz w:val="20"/>
-                      <w:szCs w:val="20"/>
+                      <w:szCs w:val="24"/>
                       <w:lang w:val="es-ES"/>
                     </w:rPr>
                   </w:pPr>
@@ -2932,14 +2757,16 @@
               <w:spacing w:afterAutospacing="0"/>
               <w:jc w:val="right"/>
               <w:rPr>
-                <w:sz w:val="20"/>
-                <w:szCs w:val="20"/>
+                <w:szCs w:val="24"/>
               </w:rPr>
             </w:pPr>
           </w:p>
         </w:tc>
       </w:tr>
       <w:tr>
+        <w:trPr>
+          <w:trHeight w:val="231"/>
+        </w:trPr>
         <w:tc>
           <w:tcPr>
             <w:tcW w:w="2235" w:type="dxa"/>
@@ -2950,24 +2777,20 @@
               <w:jc w:val="both"/>
               <w:rPr>
                 <w:rFonts w:cstheme="minorHAnsi"/>
-                <w:i/>
-                <w:iCs/>
-                <w:color w:val="0070C0"/>
-                <w:sz w:val="20"/>
-                <w:lang w:val="es-ES"/>
-              </w:rPr>
-            </w:pPr>
+                <w:szCs w:val="24"/>
+                <w:lang w:val="es-ES"/>
+              </w:rPr>
+            </w:pPr>
+            <w:proofErr w:type="spellStart"/>
             <w:r>
               <w:rPr>
                 <w:rFonts w:cstheme="minorHAnsi"/>
-                <w:i/>
-                <w:iCs/>
-                <w:color w:val="0070C0"/>
-                <w:sz w:val="20"/>
-                <w:lang w:val="es-ES"/>
-              </w:rPr>
-              <w:t>Rol 4</w:t>
+                <w:szCs w:val="24"/>
+                <w:lang w:val="es-ES"/>
+              </w:rPr>
+              <w:t>Tester</w:t>
             </w:r>
+            <w:proofErr w:type="spellEnd"/>
           </w:p>
         </w:tc>
         <w:tc>
@@ -2987,7 +2810,7 @@
               <w:tblLook w:val="04A0" w:firstRow="1" w:lastRow="0" w:firstColumn="1" w:lastColumn="0" w:noHBand="0" w:noVBand="1"/>
             </w:tblPr>
             <w:tblGrid>
-              <w:gridCol w:w="2666"/>
+              <w:gridCol w:w="2924"/>
             </w:tblGrid>
             <w:tr>
               <w:trPr>
@@ -3004,15 +2827,13 @@
                     <w:spacing w:after="0" w:afterAutospacing="0" w:line="240" w:lineRule="auto"/>
                     <w:jc w:val="both"/>
                     <w:rPr>
-                      <w:sz w:val="20"/>
-                      <w:szCs w:val="20"/>
+                      <w:szCs w:val="24"/>
                       <w:lang w:val="es-ES"/>
                     </w:rPr>
                   </w:pPr>
                   <w:r>
                     <w:rPr>
-                      <w:sz w:val="20"/>
-                      <w:szCs w:val="20"/>
+                      <w:szCs w:val="24"/>
                       <w:lang w:val="es-ES"/>
                     </w:rPr>
                     <w:t>Validación de Pruebas y Calidad</w:t>
@@ -3027,8 +2848,7 @@
               <w:jc w:val="both"/>
               <w:rPr>
                 <w:vanish/>
-                <w:sz w:val="20"/>
-                <w:szCs w:val="20"/>
+                <w:szCs w:val="24"/>
                 <w:lang w:val="es-ES"/>
               </w:rPr>
             </w:pPr>
@@ -3063,8 +2883,7 @@
                     <w:spacing w:after="0" w:afterAutospacing="0" w:line="240" w:lineRule="auto"/>
                     <w:jc w:val="both"/>
                     <w:rPr>
-                      <w:sz w:val="20"/>
-                      <w:szCs w:val="20"/>
+                      <w:szCs w:val="24"/>
                       <w:lang w:val="es-ES"/>
                     </w:rPr>
                   </w:pPr>
@@ -3077,8 +2896,7 @@
               <w:spacing w:afterAutospacing="0"/>
               <w:jc w:val="both"/>
               <w:rPr>
-                <w:sz w:val="20"/>
-                <w:szCs w:val="20"/>
+                <w:szCs w:val="24"/>
                 <w:lang w:val="es-ES"/>
               </w:rPr>
             </w:pPr>
@@ -3093,14 +2911,12 @@
               <w:spacing w:afterAutospacing="0"/>
               <w:jc w:val="both"/>
               <w:rPr>
-                <w:sz w:val="20"/>
-                <w:szCs w:val="20"/>
+                <w:szCs w:val="24"/>
               </w:rPr>
             </w:pPr>
             <w:r>
               <w:rPr>
-                <w:sz w:val="20"/>
-                <w:szCs w:val="20"/>
+                <w:szCs w:val="24"/>
               </w:rPr>
               <w:t>Calidad</w:t>
             </w:r>
@@ -3118,14 +2934,12 @@
               <w:spacing w:afterAutospacing="0"/>
               <w:jc w:val="both"/>
               <w:rPr>
-                <w:sz w:val="20"/>
-                <w:szCs w:val="20"/>
+                <w:szCs w:val="24"/>
               </w:rPr>
             </w:pPr>
             <w:r>
               <w:rPr>
-                <w:sz w:val="20"/>
-                <w:szCs w:val="20"/>
+                <w:szCs w:val="24"/>
               </w:rPr>
               <w:tab/>
             </w:r>
@@ -3143,7 +2957,7 @@
               <w:tblLook w:val="04A0" w:firstRow="1" w:lastRow="0" w:firstColumn="1" w:lastColumn="0" w:noHBand="0" w:noVBand="1"/>
             </w:tblPr>
             <w:tblGrid>
-              <w:gridCol w:w="1600"/>
+              <w:gridCol w:w="1751"/>
             </w:tblGrid>
             <w:tr>
               <w:trPr>
@@ -3163,17 +2977,16 @@
                     <w:spacing w:after="0" w:afterAutospacing="0" w:line="240" w:lineRule="auto"/>
                     <w:jc w:val="both"/>
                     <w:rPr>
-                      <w:sz w:val="20"/>
-                      <w:szCs w:val="20"/>
+                      <w:szCs w:val="24"/>
                       <w:lang w:val="es-ES"/>
                     </w:rPr>
                   </w:pPr>
                   <w:r>
                     <w:rPr>
-                      <w:sz w:val="20"/>
-                      <w:szCs w:val="20"/>
-                      <w:lang w:val="es-ES"/>
-                    </w:rPr>
+                      <w:szCs w:val="24"/>
+                      <w:lang w:val="es-ES"/>
+                    </w:rPr>
+                    <w:lastRenderedPageBreak/>
                     <w:t>Auditor de Calidad</w:t>
                   </w:r>
                 </w:p>
@@ -3189,8 +3002,7 @@
               <w:jc w:val="both"/>
               <w:rPr>
                 <w:vanish/>
-                <w:sz w:val="20"/>
-                <w:szCs w:val="20"/>
+                <w:szCs w:val="24"/>
                 <w:lang w:val="es-ES"/>
               </w:rPr>
             </w:pPr>
@@ -3228,8 +3040,7 @@
                     <w:spacing w:after="0" w:afterAutospacing="0" w:line="240" w:lineRule="auto"/>
                     <w:jc w:val="both"/>
                     <w:rPr>
-                      <w:sz w:val="20"/>
-                      <w:szCs w:val="20"/>
+                      <w:szCs w:val="24"/>
                       <w:lang w:val="es-ES"/>
                     </w:rPr>
                   </w:pPr>
@@ -3245,8 +3056,7 @@
               <w:spacing w:afterAutospacing="0"/>
               <w:jc w:val="both"/>
               <w:rPr>
-                <w:sz w:val="20"/>
-                <w:szCs w:val="20"/>
+                <w:szCs w:val="24"/>
               </w:rPr>
             </w:pPr>
           </w:p>
@@ -3263,34 +3073,18 @@
               <w:jc w:val="both"/>
               <w:rPr>
                 <w:rFonts w:cstheme="minorHAnsi"/>
-                <w:i/>
-                <w:iCs/>
-                <w:color w:val="0070C0"/>
-                <w:sz w:val="20"/>
+                <w:szCs w:val="24"/>
                 <w:lang w:val="es-ES"/>
               </w:rPr>
             </w:pPr>
             <w:r>
               <w:rPr>
                 <w:rFonts w:cstheme="minorHAnsi"/>
-                <w:i/>
-                <w:iCs/>
-                <w:color w:val="0070C0"/>
-                <w:sz w:val="20"/>
-                <w:lang w:val="es-ES"/>
-              </w:rPr>
-              <w:t xml:space="preserve">Rol </w:t>
-            </w:r>
-            <w:r>
-              <w:rPr>
-                <w:rFonts w:cstheme="minorHAnsi"/>
-                <w:i/>
-                <w:iCs/>
-                <w:color w:val="0070C0"/>
-                <w:sz w:val="20"/>
-                <w:lang w:val="es-ES"/>
-              </w:rPr>
-              <w:t>5</w:t>
+                <w:szCs w:val="24"/>
+                <w:lang w:val="es-ES"/>
+              </w:rPr>
+              <w:lastRenderedPageBreak/>
+              <w:t>Administrador</w:t>
             </w:r>
           </w:p>
         </w:tc>
@@ -3311,7 +3105,7 @@
               <w:tblLook w:val="04A0" w:firstRow="1" w:lastRow="0" w:firstColumn="1" w:lastColumn="0" w:noHBand="0" w:noVBand="1"/>
             </w:tblPr>
             <w:tblGrid>
-              <w:gridCol w:w="3001"/>
+              <w:gridCol w:w="3292"/>
             </w:tblGrid>
             <w:tr>
               <w:trPr>
@@ -3328,15 +3122,13 @@
                     <w:spacing w:after="0" w:afterAutospacing="0" w:line="240" w:lineRule="auto"/>
                     <w:jc w:val="both"/>
                     <w:rPr>
-                      <w:sz w:val="20"/>
-                      <w:szCs w:val="20"/>
+                      <w:szCs w:val="24"/>
                       <w:lang w:val="es-ES"/>
                     </w:rPr>
                   </w:pPr>
                   <w:r>
                     <w:rPr>
-                      <w:sz w:val="20"/>
-                      <w:szCs w:val="20"/>
+                      <w:szCs w:val="24"/>
                       <w:lang w:val="es-ES"/>
                     </w:rPr>
                     <w:t>Gestión Financiera y Presupuestaria</w:t>
@@ -3351,8 +3143,7 @@
               <w:jc w:val="both"/>
               <w:rPr>
                 <w:vanish/>
-                <w:sz w:val="20"/>
-                <w:szCs w:val="20"/>
+                <w:szCs w:val="24"/>
                 <w:lang w:val="es-ES"/>
               </w:rPr>
             </w:pPr>
@@ -3387,8 +3178,7 @@
                     <w:spacing w:after="0" w:afterAutospacing="0" w:line="240" w:lineRule="auto"/>
                     <w:jc w:val="both"/>
                     <w:rPr>
-                      <w:sz w:val="20"/>
-                      <w:szCs w:val="20"/>
+                      <w:szCs w:val="24"/>
                       <w:lang w:val="es-ES"/>
                     </w:rPr>
                   </w:pPr>
@@ -3401,8 +3191,7 @@
               <w:spacing w:afterAutospacing="0"/>
               <w:jc w:val="both"/>
               <w:rPr>
-                <w:sz w:val="20"/>
-                <w:szCs w:val="20"/>
+                <w:szCs w:val="24"/>
               </w:rPr>
             </w:pPr>
           </w:p>
@@ -3416,14 +3205,12 @@
               <w:spacing w:afterAutospacing="0"/>
               <w:jc w:val="both"/>
               <w:rPr>
-                <w:sz w:val="20"/>
-                <w:szCs w:val="20"/>
+                <w:szCs w:val="24"/>
               </w:rPr>
             </w:pPr>
             <w:r>
               <w:rPr>
-                <w:sz w:val="20"/>
-                <w:szCs w:val="20"/>
+                <w:szCs w:val="24"/>
               </w:rPr>
               <w:t>Costes</w:t>
             </w:r>
@@ -3437,14 +3224,12 @@
             <w:pPr>
               <w:jc w:val="both"/>
               <w:rPr>
-                <w:sz w:val="20"/>
-                <w:szCs w:val="20"/>
+                <w:szCs w:val="24"/>
               </w:rPr>
             </w:pPr>
             <w:r>
               <w:rPr>
-                <w:sz w:val="20"/>
-                <w:szCs w:val="20"/>
+                <w:szCs w:val="24"/>
               </w:rPr>
               <w:t>Gerente Financiero</w:t>
             </w:r>
@@ -3589,23 +3374,17 @@
               <w:jc w:val="both"/>
               <w:rPr>
                 <w:rFonts w:cstheme="minorHAnsi"/>
-                <w:i/>
-                <w:iCs/>
-                <w:color w:val="0070C0"/>
-                <w:sz w:val="20"/>
+                <w:szCs w:val="24"/>
                 <w:lang w:val="es-ES"/>
               </w:rPr>
             </w:pPr>
             <w:r>
               <w:rPr>
                 <w:rFonts w:cstheme="minorHAnsi"/>
-                <w:i/>
-                <w:iCs/>
-                <w:color w:val="0070C0"/>
-                <w:sz w:val="20"/>
-                <w:lang w:val="es-ES"/>
-              </w:rPr>
-              <w:t>Fase1</w:t>
+                <w:szCs w:val="24"/>
+                <w:lang w:val="es-ES"/>
+              </w:rPr>
+              <w:t>Detección</w:t>
             </w:r>
           </w:p>
         </w:tc>
@@ -3617,14 +3396,12 @@
             <w:pPr>
               <w:spacing w:afterAutospacing="0"/>
               <w:rPr>
-                <w:sz w:val="20"/>
-                <w:szCs w:val="20"/>
+                <w:szCs w:val="24"/>
               </w:rPr>
             </w:pPr>
             <w:r>
               <w:rPr>
-                <w:sz w:val="20"/>
-                <w:szCs w:val="20"/>
+                <w:szCs w:val="24"/>
               </w:rPr>
               <w:t>Recepción de Solicitud</w:t>
             </w:r>
@@ -3663,15 +3440,13 @@
                   <w:pPr>
                     <w:spacing w:after="0" w:afterAutospacing="0" w:line="240" w:lineRule="auto"/>
                     <w:rPr>
-                      <w:sz w:val="20"/>
-                      <w:szCs w:val="20"/>
+                      <w:szCs w:val="24"/>
                       <w:lang w:val="es-ES"/>
                     </w:rPr>
                   </w:pPr>
                   <w:r>
                     <w:rPr>
-                      <w:sz w:val="20"/>
-                      <w:szCs w:val="20"/>
+                      <w:szCs w:val="24"/>
                       <w:lang w:val="es-ES"/>
                     </w:rPr>
                     <w:t>Identificación y registro de la solicitud de cambio.</w:t>
@@ -3685,8 +3460,7 @@
               <w:spacing w:afterAutospacing="0"/>
               <w:rPr>
                 <w:vanish/>
-                <w:sz w:val="20"/>
-                <w:szCs w:val="20"/>
+                <w:szCs w:val="24"/>
                 <w:lang w:val="es-ES"/>
               </w:rPr>
             </w:pPr>
@@ -3720,8 +3494,7 @@
                   <w:pPr>
                     <w:spacing w:after="0" w:afterAutospacing="0" w:line="240" w:lineRule="auto"/>
                     <w:rPr>
-                      <w:sz w:val="20"/>
-                      <w:szCs w:val="20"/>
+                      <w:szCs w:val="24"/>
                       <w:lang w:val="es-ES"/>
                     </w:rPr>
                   </w:pPr>
@@ -3733,8 +3506,7 @@
             <w:pPr>
               <w:spacing w:afterAutospacing="0"/>
               <w:rPr>
-                <w:sz w:val="20"/>
-                <w:szCs w:val="20"/>
+                <w:szCs w:val="24"/>
               </w:rPr>
             </w:pPr>
           </w:p>
@@ -3747,14 +3519,12 @@
             <w:pPr>
               <w:spacing w:afterAutospacing="0"/>
               <w:rPr>
-                <w:sz w:val="20"/>
-                <w:szCs w:val="20"/>
+                <w:szCs w:val="24"/>
               </w:rPr>
             </w:pPr>
             <w:r>
               <w:rPr>
-                <w:sz w:val="20"/>
-                <w:szCs w:val="20"/>
+                <w:szCs w:val="24"/>
               </w:rPr>
               <w:t>Rol 1</w:t>
             </w:r>
@@ -3772,23 +3542,17 @@
               <w:jc w:val="both"/>
               <w:rPr>
                 <w:rFonts w:cstheme="minorHAnsi"/>
-                <w:i/>
-                <w:iCs/>
-                <w:color w:val="0070C0"/>
-                <w:sz w:val="20"/>
+                <w:szCs w:val="24"/>
                 <w:lang w:val="es-ES"/>
               </w:rPr>
             </w:pPr>
             <w:r>
               <w:rPr>
                 <w:rFonts w:cstheme="minorHAnsi"/>
-                <w:i/>
-                <w:iCs/>
-                <w:color w:val="0070C0"/>
-                <w:sz w:val="20"/>
-                <w:lang w:val="es-ES"/>
-              </w:rPr>
-              <w:t>Fase2</w:t>
+                <w:szCs w:val="24"/>
+                <w:lang w:val="es-ES"/>
+              </w:rPr>
+              <w:t>Análisis</w:t>
             </w:r>
           </w:p>
         </w:tc>
@@ -3809,7 +3573,7 @@
               <w:tblLook w:val="04A0" w:firstRow="1" w:lastRow="0" w:firstColumn="1" w:lastColumn="0" w:noHBand="0" w:noVBand="1"/>
             </w:tblPr>
             <w:tblGrid>
-              <w:gridCol w:w="1664"/>
+              <w:gridCol w:w="1822"/>
             </w:tblGrid>
             <w:tr>
               <w:trPr>
@@ -3825,15 +3589,13 @@
                   <w:pPr>
                     <w:spacing w:after="0" w:afterAutospacing="0" w:line="240" w:lineRule="auto"/>
                     <w:rPr>
-                      <w:sz w:val="20"/>
-                      <w:szCs w:val="20"/>
+                      <w:szCs w:val="24"/>
                       <w:lang w:val="es-ES"/>
                     </w:rPr>
                   </w:pPr>
                   <w:r>
                     <w:rPr>
-                      <w:sz w:val="20"/>
-                      <w:szCs w:val="20"/>
+                      <w:szCs w:val="24"/>
                       <w:lang w:val="es-ES"/>
                     </w:rPr>
                     <w:t>Análisis de Impacto</w:t>
@@ -3847,8 +3609,7 @@
               <w:spacing w:afterAutospacing="0"/>
               <w:rPr>
                 <w:vanish/>
-                <w:sz w:val="20"/>
-                <w:szCs w:val="20"/>
+                <w:szCs w:val="24"/>
                 <w:lang w:val="es-ES"/>
               </w:rPr>
             </w:pPr>
@@ -3882,8 +3643,7 @@
                   <w:pPr>
                     <w:spacing w:after="0" w:afterAutospacing="0" w:line="240" w:lineRule="auto"/>
                     <w:rPr>
-                      <w:sz w:val="20"/>
-                      <w:szCs w:val="20"/>
+                      <w:szCs w:val="24"/>
                       <w:lang w:val="es-ES"/>
                     </w:rPr>
                   </w:pPr>
@@ -3895,8 +3655,7 @@
             <w:pPr>
               <w:spacing w:afterAutospacing="0"/>
               <w:rPr>
-                <w:sz w:val="20"/>
-                <w:szCs w:val="20"/>
+                <w:szCs w:val="24"/>
               </w:rPr>
             </w:pPr>
           </w:p>
@@ -3934,15 +3693,13 @@
                   <w:pPr>
                     <w:spacing w:after="0" w:afterAutospacing="0" w:line="240" w:lineRule="auto"/>
                     <w:rPr>
-                      <w:sz w:val="20"/>
-                      <w:szCs w:val="20"/>
+                      <w:szCs w:val="24"/>
                       <w:lang w:val="es-ES"/>
                     </w:rPr>
                   </w:pPr>
                   <w:r>
                     <w:rPr>
-                      <w:sz w:val="20"/>
-                      <w:szCs w:val="20"/>
+                      <w:szCs w:val="24"/>
                       <w:lang w:val="es-ES"/>
                     </w:rPr>
                     <w:t>Evaluación del impacto del cambio en tiempo, costes y alcance.</w:t>
@@ -3956,8 +3713,7 @@
               <w:spacing w:afterAutospacing="0"/>
               <w:rPr>
                 <w:vanish/>
-                <w:sz w:val="20"/>
-                <w:szCs w:val="20"/>
+                <w:szCs w:val="24"/>
                 <w:lang w:val="es-ES"/>
               </w:rPr>
             </w:pPr>
@@ -3991,8 +3747,7 @@
                   <w:pPr>
                     <w:spacing w:after="0" w:afterAutospacing="0" w:line="240" w:lineRule="auto"/>
                     <w:rPr>
-                      <w:sz w:val="20"/>
-                      <w:szCs w:val="20"/>
+                      <w:szCs w:val="24"/>
                       <w:lang w:val="es-ES"/>
                     </w:rPr>
                   </w:pPr>
@@ -4004,8 +3759,7 @@
             <w:pPr>
               <w:spacing w:afterAutospacing="0"/>
               <w:rPr>
-                <w:sz w:val="20"/>
-                <w:szCs w:val="20"/>
+                <w:szCs w:val="24"/>
                 <w:lang w:val="es-ES"/>
               </w:rPr>
             </w:pPr>
@@ -4028,7 +3782,7 @@
               <w:tblLook w:val="04A0" w:firstRow="1" w:lastRow="0" w:firstColumn="1" w:lastColumn="0" w:noHBand="0" w:noVBand="1"/>
             </w:tblPr>
             <w:tblGrid>
-              <w:gridCol w:w="1085"/>
+              <w:gridCol w:w="1184"/>
             </w:tblGrid>
             <w:tr>
               <w:trPr>
@@ -4044,15 +3798,13 @@
                   <w:pPr>
                     <w:spacing w:after="0" w:afterAutospacing="0" w:line="240" w:lineRule="auto"/>
                     <w:rPr>
-                      <w:sz w:val="20"/>
-                      <w:szCs w:val="20"/>
+                      <w:szCs w:val="24"/>
                       <w:lang w:val="es-ES"/>
                     </w:rPr>
                   </w:pPr>
                   <w:r>
                     <w:rPr>
-                      <w:sz w:val="20"/>
-                      <w:szCs w:val="20"/>
+                      <w:szCs w:val="24"/>
                       <w:lang w:val="es-ES"/>
                     </w:rPr>
                     <w:t>Rol 2 y Rol 3</w:t>
@@ -4066,8 +3818,7 @@
               <w:spacing w:afterAutospacing="0"/>
               <w:rPr>
                 <w:vanish/>
-                <w:sz w:val="20"/>
-                <w:szCs w:val="20"/>
+                <w:szCs w:val="24"/>
                 <w:lang w:val="es-ES"/>
               </w:rPr>
             </w:pPr>
@@ -4101,8 +3852,7 @@
                   <w:pPr>
                     <w:spacing w:after="0" w:afterAutospacing="0" w:line="240" w:lineRule="auto"/>
                     <w:rPr>
-                      <w:sz w:val="20"/>
-                      <w:szCs w:val="20"/>
+                      <w:szCs w:val="24"/>
                       <w:lang w:val="es-ES"/>
                     </w:rPr>
                   </w:pPr>
@@ -4114,8 +3864,7 @@
             <w:pPr>
               <w:spacing w:afterAutospacing="0"/>
               <w:rPr>
-                <w:sz w:val="20"/>
-                <w:szCs w:val="20"/>
+                <w:szCs w:val="24"/>
               </w:rPr>
             </w:pPr>
           </w:p>
@@ -4132,23 +3881,17 @@
               <w:jc w:val="both"/>
               <w:rPr>
                 <w:rFonts w:cstheme="minorHAnsi"/>
-                <w:i/>
-                <w:iCs/>
-                <w:color w:val="0070C0"/>
-                <w:sz w:val="20"/>
+                <w:szCs w:val="24"/>
                 <w:lang w:val="es-ES"/>
               </w:rPr>
             </w:pPr>
             <w:r>
               <w:rPr>
                 <w:rFonts w:cstheme="minorHAnsi"/>
-                <w:i/>
-                <w:iCs/>
-                <w:color w:val="0070C0"/>
-                <w:sz w:val="20"/>
-                <w:lang w:val="es-ES"/>
-              </w:rPr>
-              <w:t>Fase3</w:t>
+                <w:szCs w:val="24"/>
+                <w:lang w:val="es-ES"/>
+              </w:rPr>
+              <w:t>Aprobación</w:t>
             </w:r>
           </w:p>
         </w:tc>
@@ -4169,7 +3912,7 @@
               <w:tblLook w:val="04A0" w:firstRow="1" w:lastRow="0" w:firstColumn="1" w:lastColumn="0" w:noHBand="0" w:noVBand="1"/>
             </w:tblPr>
             <w:tblGrid>
-              <w:gridCol w:w="1942"/>
+              <w:gridCol w:w="2127"/>
             </w:tblGrid>
             <w:tr>
               <w:trPr>
@@ -4185,15 +3928,13 @@
                   <w:pPr>
                     <w:spacing w:after="0" w:afterAutospacing="0" w:line="240" w:lineRule="auto"/>
                     <w:rPr>
-                      <w:sz w:val="20"/>
-                      <w:szCs w:val="20"/>
+                      <w:szCs w:val="24"/>
                       <w:lang w:val="es-ES"/>
                     </w:rPr>
                   </w:pPr>
                   <w:r>
                     <w:rPr>
-                      <w:sz w:val="20"/>
-                      <w:szCs w:val="20"/>
+                      <w:szCs w:val="24"/>
                       <w:lang w:val="es-ES"/>
                     </w:rPr>
                     <w:t>Aprobación de Cambio</w:t>
@@ -4207,8 +3948,7 @@
               <w:spacing w:afterAutospacing="0"/>
               <w:rPr>
                 <w:vanish/>
-                <w:sz w:val="20"/>
-                <w:szCs w:val="20"/>
+                <w:szCs w:val="24"/>
                 <w:lang w:val="es-ES"/>
               </w:rPr>
             </w:pPr>
@@ -4242,8 +3982,7 @@
                   <w:pPr>
                     <w:spacing w:after="0" w:afterAutospacing="0" w:line="240" w:lineRule="auto"/>
                     <w:rPr>
-                      <w:sz w:val="20"/>
-                      <w:szCs w:val="20"/>
+                      <w:szCs w:val="24"/>
                       <w:lang w:val="es-ES"/>
                     </w:rPr>
                   </w:pPr>
@@ -4255,8 +3994,7 @@
             <w:pPr>
               <w:spacing w:afterAutospacing="0"/>
               <w:rPr>
-                <w:sz w:val="20"/>
-                <w:szCs w:val="20"/>
+                <w:szCs w:val="24"/>
               </w:rPr>
             </w:pPr>
           </w:p>
@@ -4294,15 +4032,13 @@
                   <w:pPr>
                     <w:spacing w:after="0" w:afterAutospacing="0" w:line="240" w:lineRule="auto"/>
                     <w:rPr>
-                      <w:sz w:val="20"/>
-                      <w:szCs w:val="20"/>
+                      <w:szCs w:val="24"/>
                       <w:lang w:val="es-ES"/>
                     </w:rPr>
                   </w:pPr>
                   <w:r>
                     <w:rPr>
-                      <w:sz w:val="20"/>
-                      <w:szCs w:val="20"/>
+                      <w:szCs w:val="24"/>
                       <w:lang w:val="es-ES"/>
                     </w:rPr>
                     <w:t>Decisión sobre la viabilidad y aprobación del cambio.</w:t>
@@ -4316,8 +4052,7 @@
               <w:spacing w:afterAutospacing="0"/>
               <w:rPr>
                 <w:vanish/>
-                <w:sz w:val="20"/>
-                <w:szCs w:val="20"/>
+                <w:szCs w:val="24"/>
                 <w:lang w:val="es-ES"/>
               </w:rPr>
             </w:pPr>
@@ -4351,8 +4086,7 @@
                   <w:pPr>
                     <w:spacing w:after="0" w:afterAutospacing="0" w:line="240" w:lineRule="auto"/>
                     <w:rPr>
-                      <w:sz w:val="20"/>
-                      <w:szCs w:val="20"/>
+                      <w:szCs w:val="24"/>
                       <w:lang w:val="es-ES"/>
                     </w:rPr>
                   </w:pPr>
@@ -4364,8 +4098,7 @@
             <w:pPr>
               <w:spacing w:afterAutospacing="0"/>
               <w:rPr>
-                <w:sz w:val="20"/>
-                <w:szCs w:val="20"/>
+                <w:szCs w:val="24"/>
                 <w:lang w:val="es-ES"/>
               </w:rPr>
             </w:pPr>
@@ -4388,7 +4121,7 @@
               <w:tblLook w:val="04A0" w:firstRow="1" w:lastRow="0" w:firstColumn="1" w:lastColumn="0" w:noHBand="0" w:noVBand="1"/>
             </w:tblPr>
             <w:tblGrid>
-              <w:gridCol w:w="1085"/>
+              <w:gridCol w:w="1184"/>
             </w:tblGrid>
             <w:tr>
               <w:trPr>
@@ -4404,15 +4137,13 @@
                   <w:pPr>
                     <w:spacing w:after="0" w:afterAutospacing="0" w:line="240" w:lineRule="auto"/>
                     <w:rPr>
-                      <w:sz w:val="20"/>
-                      <w:szCs w:val="20"/>
+                      <w:szCs w:val="24"/>
                       <w:lang w:val="es-ES"/>
                     </w:rPr>
                   </w:pPr>
                   <w:r>
                     <w:rPr>
-                      <w:sz w:val="20"/>
-                      <w:szCs w:val="20"/>
+                      <w:szCs w:val="24"/>
                       <w:lang w:val="es-ES"/>
                     </w:rPr>
                     <w:t>Rol 1 y Rol 4</w:t>
@@ -4426,8 +4157,7 @@
               <w:spacing w:afterAutospacing="0"/>
               <w:rPr>
                 <w:vanish/>
-                <w:sz w:val="20"/>
-                <w:szCs w:val="20"/>
+                <w:szCs w:val="24"/>
                 <w:lang w:val="es-ES"/>
               </w:rPr>
             </w:pPr>
@@ -4461,8 +4191,7 @@
                   <w:pPr>
                     <w:spacing w:after="0" w:afterAutospacing="0" w:line="240" w:lineRule="auto"/>
                     <w:rPr>
-                      <w:sz w:val="20"/>
-                      <w:szCs w:val="20"/>
+                      <w:szCs w:val="24"/>
                       <w:lang w:val="es-ES"/>
                     </w:rPr>
                   </w:pPr>
@@ -4474,8 +4203,7 @@
             <w:pPr>
               <w:spacing w:afterAutospacing="0"/>
               <w:rPr>
-                <w:sz w:val="20"/>
-                <w:szCs w:val="20"/>
+                <w:szCs w:val="24"/>
               </w:rPr>
             </w:pPr>
           </w:p>
@@ -4492,23 +4220,17 @@
               <w:jc w:val="both"/>
               <w:rPr>
                 <w:rFonts w:cstheme="minorHAnsi"/>
-                <w:i/>
-                <w:iCs/>
-                <w:color w:val="0070C0"/>
-                <w:sz w:val="20"/>
+                <w:szCs w:val="24"/>
                 <w:lang w:val="es-ES"/>
               </w:rPr>
             </w:pPr>
             <w:r>
               <w:rPr>
                 <w:rFonts w:cstheme="minorHAnsi"/>
-                <w:i/>
-                <w:iCs/>
-                <w:color w:val="0070C0"/>
-                <w:sz w:val="20"/>
-                <w:lang w:val="es-ES"/>
-              </w:rPr>
-              <w:t>Fase4</w:t>
+                <w:szCs w:val="24"/>
+                <w:lang w:val="es-ES"/>
+              </w:rPr>
+              <w:t>Implementación</w:t>
             </w:r>
           </w:p>
         </w:tc>
@@ -4529,7 +4251,7 @@
               <w:tblLook w:val="04A0" w:firstRow="1" w:lastRow="0" w:firstColumn="1" w:lastColumn="0" w:noHBand="0" w:noVBand="1"/>
             </w:tblPr>
             <w:tblGrid>
-              <w:gridCol w:w="2333"/>
+              <w:gridCol w:w="2557"/>
             </w:tblGrid>
             <w:tr>
               <w:trPr>
@@ -4545,15 +4267,13 @@
                   <w:pPr>
                     <w:spacing w:after="0" w:afterAutospacing="0" w:line="240" w:lineRule="auto"/>
                     <w:rPr>
-                      <w:sz w:val="20"/>
-                      <w:szCs w:val="20"/>
+                      <w:szCs w:val="24"/>
                       <w:lang w:val="es-ES"/>
                     </w:rPr>
                   </w:pPr>
                   <w:r>
                     <w:rPr>
-                      <w:sz w:val="20"/>
-                      <w:szCs w:val="20"/>
+                      <w:szCs w:val="24"/>
                       <w:lang w:val="es-ES"/>
                     </w:rPr>
                     <w:t>Implementación de Cambio</w:t>
@@ -4568,8 +4288,7 @@
               <w:ind w:firstLine="708"/>
               <w:rPr>
                 <w:vanish/>
-                <w:sz w:val="20"/>
-                <w:szCs w:val="20"/>
+                <w:szCs w:val="24"/>
                 <w:lang w:val="es-ES"/>
               </w:rPr>
             </w:pPr>
@@ -4604,8 +4323,7 @@
                     <w:spacing w:after="0" w:afterAutospacing="0" w:line="240" w:lineRule="auto"/>
                     <w:ind w:firstLine="708"/>
                     <w:rPr>
-                      <w:sz w:val="20"/>
-                      <w:szCs w:val="20"/>
+                      <w:szCs w:val="24"/>
                       <w:lang w:val="es-ES"/>
                     </w:rPr>
                   </w:pPr>
@@ -4618,8 +4336,7 @@
               <w:spacing w:afterAutospacing="0"/>
               <w:ind w:firstLine="708"/>
               <w:rPr>
-                <w:sz w:val="20"/>
-                <w:szCs w:val="20"/>
+                <w:szCs w:val="24"/>
               </w:rPr>
             </w:pPr>
           </w:p>
@@ -4657,15 +4374,13 @@
                   <w:pPr>
                     <w:spacing w:after="0" w:afterAutospacing="0" w:line="240" w:lineRule="auto"/>
                     <w:rPr>
-                      <w:sz w:val="20"/>
-                      <w:szCs w:val="20"/>
+                      <w:szCs w:val="24"/>
                       <w:lang w:val="es-ES"/>
                     </w:rPr>
                   </w:pPr>
                   <w:r>
                     <w:rPr>
-                      <w:sz w:val="20"/>
-                      <w:szCs w:val="20"/>
+                      <w:szCs w:val="24"/>
                       <w:lang w:val="es-ES"/>
                     </w:rPr>
                     <w:t>Ejecución de las modificaciones necesarias y ajuste en la documentación.</w:t>
@@ -4679,8 +4394,7 @@
               <w:spacing w:afterAutospacing="0"/>
               <w:rPr>
                 <w:vanish/>
-                <w:sz w:val="20"/>
-                <w:szCs w:val="20"/>
+                <w:szCs w:val="24"/>
                 <w:lang w:val="es-ES"/>
               </w:rPr>
             </w:pPr>
@@ -4714,8 +4428,7 @@
                   <w:pPr>
                     <w:spacing w:after="0" w:afterAutospacing="0" w:line="240" w:lineRule="auto"/>
                     <w:rPr>
-                      <w:sz w:val="20"/>
-                      <w:szCs w:val="20"/>
+                      <w:szCs w:val="24"/>
                       <w:lang w:val="es-ES"/>
                     </w:rPr>
                   </w:pPr>
@@ -4727,8 +4440,7 @@
             <w:pPr>
               <w:spacing w:afterAutospacing="0"/>
               <w:rPr>
-                <w:sz w:val="20"/>
-                <w:szCs w:val="20"/>
+                <w:szCs w:val="24"/>
                 <w:lang w:val="es-ES"/>
               </w:rPr>
             </w:pPr>
@@ -4751,7 +4463,7 @@
               <w:tblLook w:val="04A0" w:firstRow="1" w:lastRow="0" w:firstColumn="1" w:lastColumn="0" w:noHBand="0" w:noVBand="1"/>
             </w:tblPr>
             <w:tblGrid>
-              <w:gridCol w:w="1085"/>
+              <w:gridCol w:w="1184"/>
             </w:tblGrid>
             <w:tr>
               <w:trPr>
@@ -4767,15 +4479,13 @@
                   <w:pPr>
                     <w:spacing w:after="0" w:afterAutospacing="0" w:line="240" w:lineRule="auto"/>
                     <w:rPr>
-                      <w:sz w:val="20"/>
-                      <w:szCs w:val="20"/>
+                      <w:szCs w:val="24"/>
                       <w:lang w:val="es-ES"/>
                     </w:rPr>
                   </w:pPr>
                   <w:r>
                     <w:rPr>
-                      <w:sz w:val="20"/>
-                      <w:szCs w:val="20"/>
+                      <w:szCs w:val="24"/>
                       <w:lang w:val="es-ES"/>
                     </w:rPr>
                     <w:t>Rol 2 y Rol 3</w:t>
@@ -4789,8 +4499,7 @@
               <w:spacing w:afterAutospacing="0"/>
               <w:rPr>
                 <w:vanish/>
-                <w:sz w:val="20"/>
-                <w:szCs w:val="20"/>
+                <w:szCs w:val="24"/>
                 <w:lang w:val="es-ES"/>
               </w:rPr>
             </w:pPr>
@@ -4824,8 +4533,7 @@
                   <w:pPr>
                     <w:spacing w:after="0" w:afterAutospacing="0" w:line="240" w:lineRule="auto"/>
                     <w:rPr>
-                      <w:sz w:val="20"/>
-                      <w:szCs w:val="20"/>
+                      <w:szCs w:val="24"/>
                       <w:lang w:val="es-ES"/>
                     </w:rPr>
                   </w:pPr>
@@ -4837,8 +4545,7 @@
             <w:pPr>
               <w:spacing w:afterAutospacing="0"/>
               <w:rPr>
-                <w:sz w:val="20"/>
-                <w:szCs w:val="20"/>
+                <w:szCs w:val="24"/>
               </w:rPr>
             </w:pPr>
           </w:p>
@@ -4855,23 +4562,17 @@
               <w:jc w:val="both"/>
               <w:rPr>
                 <w:rFonts w:cstheme="minorHAnsi"/>
-                <w:i/>
-                <w:iCs/>
-                <w:color w:val="0070C0"/>
-                <w:sz w:val="20"/>
+                <w:szCs w:val="24"/>
                 <w:lang w:val="es-ES"/>
               </w:rPr>
             </w:pPr>
             <w:r>
               <w:rPr>
                 <w:rFonts w:cstheme="minorHAnsi"/>
-                <w:i/>
-                <w:iCs/>
-                <w:color w:val="0070C0"/>
-                <w:sz w:val="20"/>
-                <w:lang w:val="es-ES"/>
-              </w:rPr>
-              <w:t>Fase5</w:t>
+                <w:szCs w:val="24"/>
+                <w:lang w:val="es-ES"/>
+              </w:rPr>
+              <w:t>Control</w:t>
             </w:r>
           </w:p>
         </w:tc>
@@ -4892,7 +4593,7 @@
               <w:tblLook w:val="04A0" w:firstRow="1" w:lastRow="0" w:firstColumn="1" w:lastColumn="0" w:noHBand="0" w:noVBand="1"/>
             </w:tblPr>
             <w:tblGrid>
-              <w:gridCol w:w="2134"/>
+              <w:gridCol w:w="2338"/>
             </w:tblGrid>
             <w:tr>
               <w:trPr>
@@ -4908,15 +4609,13 @@
                   <w:pPr>
                     <w:spacing w:after="0" w:afterAutospacing="0" w:line="240" w:lineRule="auto"/>
                     <w:rPr>
-                      <w:sz w:val="20"/>
-                      <w:szCs w:val="20"/>
+                      <w:szCs w:val="24"/>
                       <w:lang w:val="es-ES"/>
                     </w:rPr>
                   </w:pPr>
                   <w:r>
                     <w:rPr>
-                      <w:sz w:val="20"/>
-                      <w:szCs w:val="20"/>
+                      <w:szCs w:val="24"/>
                       <w:lang w:val="es-ES"/>
                     </w:rPr>
                     <w:t>Seguimiento y Validación</w:t>
@@ -4930,8 +4629,7 @@
               <w:spacing w:afterAutospacing="0"/>
               <w:rPr>
                 <w:vanish/>
-                <w:sz w:val="20"/>
-                <w:szCs w:val="20"/>
+                <w:szCs w:val="24"/>
                 <w:lang w:val="es-ES"/>
               </w:rPr>
             </w:pPr>
@@ -4965,8 +4663,7 @@
                   <w:pPr>
                     <w:spacing w:after="0" w:afterAutospacing="0" w:line="240" w:lineRule="auto"/>
                     <w:rPr>
-                      <w:sz w:val="20"/>
-                      <w:szCs w:val="20"/>
+                      <w:szCs w:val="24"/>
                       <w:lang w:val="es-ES"/>
                     </w:rPr>
                   </w:pPr>
@@ -4978,8 +4675,7 @@
             <w:pPr>
               <w:spacing w:afterAutospacing="0"/>
               <w:rPr>
-                <w:sz w:val="20"/>
-                <w:szCs w:val="20"/>
+                <w:szCs w:val="24"/>
               </w:rPr>
             </w:pPr>
           </w:p>
@@ -5017,15 +4713,13 @@
                   <w:pPr>
                     <w:spacing w:after="0" w:afterAutospacing="0" w:line="240" w:lineRule="auto"/>
                     <w:rPr>
-                      <w:sz w:val="20"/>
-                      <w:szCs w:val="20"/>
+                      <w:szCs w:val="24"/>
                       <w:lang w:val="es-ES"/>
                     </w:rPr>
                   </w:pPr>
                   <w:r>
                     <w:rPr>
-                      <w:sz w:val="20"/>
-                      <w:szCs w:val="20"/>
+                      <w:szCs w:val="24"/>
                       <w:lang w:val="es-ES"/>
                     </w:rPr>
                     <w:t>Revisión del cambio implementado y validación de conformidad con los objetivos del proyecto.</w:t>
@@ -5039,8 +4733,7 @@
               <w:spacing w:afterAutospacing="0"/>
               <w:rPr>
                 <w:vanish/>
-                <w:sz w:val="20"/>
-                <w:szCs w:val="20"/>
+                <w:szCs w:val="24"/>
                 <w:lang w:val="es-ES"/>
               </w:rPr>
             </w:pPr>
@@ -5074,8 +4767,7 @@
                   <w:pPr>
                     <w:spacing w:after="0" w:afterAutospacing="0" w:line="240" w:lineRule="auto"/>
                     <w:rPr>
-                      <w:sz w:val="20"/>
-                      <w:szCs w:val="20"/>
+                      <w:szCs w:val="24"/>
                       <w:lang w:val="es-ES"/>
                     </w:rPr>
                   </w:pPr>
@@ -5087,8 +4779,7 @@
             <w:pPr>
               <w:spacing w:afterAutospacing="0"/>
               <w:rPr>
-                <w:sz w:val="20"/>
-                <w:szCs w:val="20"/>
+                <w:szCs w:val="24"/>
                 <w:lang w:val="es-ES"/>
               </w:rPr>
             </w:pPr>
@@ -5101,14 +4792,12 @@
           <w:p>
             <w:pPr>
               <w:rPr>
-                <w:sz w:val="20"/>
-                <w:szCs w:val="20"/>
+                <w:szCs w:val="24"/>
               </w:rPr>
             </w:pPr>
             <w:r>
               <w:rPr>
-                <w:sz w:val="20"/>
-                <w:szCs w:val="20"/>
+                <w:szCs w:val="24"/>
               </w:rPr>
               <w:t>Rol 4 y Rol 5</w:t>
             </w:r>
@@ -5242,12 +4931,14 @@
         <w:rFonts w:ascii="Copperplate Gothic Bold" w:hAnsi="Copperplate Gothic Bold"/>
       </w:rPr>
     </w:pPr>
+    <w:proofErr w:type="spellStart"/>
     <w:r>
       <w:rPr>
         <w:rFonts w:ascii="Copperplate Gothic Bold" w:hAnsi="Copperplate Gothic Bold"/>
       </w:rPr>
       <w:t>pgpi</w:t>
     </w:r>
+    <w:proofErr w:type="spellEnd"/>
   </w:p>
 </w:ftr>
 </file>
@@ -6348,6 +6039,7 @@
   <w:style w:type="character" w:default="1" w:styleId="Fuentedeprrafopredeter">
     <w:name w:val="Default Paragraph Font"/>
     <w:uiPriority w:val="1"/>
+    <w:semiHidden/>
     <w:unhideWhenUsed/>
   </w:style>
   <w:style w:type="table" w:default="1" w:styleId="Tablanormal">

</xml_diff>